<commit_message>
Update for generated classes
-) Documentation update for generated class functions
-)  Update for class constructors and checkClass function
</commit_message>
<xml_diff>
--- a/src/Kvalifikacijas darbs/Kvalifikācijas_darbs_ap19122.docx
+++ b/src/Kvalifikacijas darbs/Kvalifikācijas_darbs_ap19122.docx
@@ -8707,13 +8707,7 @@
         <w:rPr>
           <w:lang w:val="lv-LV"/>
         </w:rPr>
-        <w:t>Asociācijas</w:t>
-      </w:r>
-      <w:r>
-        <w:rPr>
-          <w:lang w:val="lv-LV"/>
-        </w:rPr>
-        <w:t xml:space="preserve"> projektējums</w:t>
+        <w:t>Asociācijas projektējums</w:t>
       </w:r>
     </w:p>
     <w:p>
@@ -8920,13 +8914,7 @@
         <w:rPr>
           <w:lang w:val="lv-LV"/>
         </w:rPr>
-        <w:t xml:space="preserve">Klases </w:t>
-      </w:r>
-      <w:r>
-        <w:rPr>
-          <w:lang w:val="lv-LV"/>
-        </w:rPr>
-        <w:t>projektējums</w:t>
+        <w:t>Klases projektējums</w:t>
       </w:r>
     </w:p>
     <w:p>
@@ -8969,19 +8957,7 @@
         <w:rPr>
           <w:lang w:val="lv-LV"/>
         </w:rPr>
-        <w:t>Klases ķermenis (šajā gadījumā daļa, kas ir rakstīta figūriekavās) sastāv no laukiem (mainīgie un metodes)</w:t>
-      </w:r>
-      <w:r>
-        <w:rPr>
-          <w:lang w:val="lv-LV"/>
-        </w:rPr>
-        <w:t>, kas ir atdalīti ar semikolu</w:t>
-      </w:r>
-      <w:r>
-        <w:rPr>
-          <w:lang w:val="lv-LV"/>
-        </w:rPr>
-        <w:t>, un katram laukam var definēt vai nu vairākas anotācijas (domātas metodēm), vai sniegt informāciju par pašu lauku (datu tips, vārds, aizsardzība un metodēm argumenti). Noteikti katram laukam tiek definētas anotācijas vai pati definīcija, bet kompilatoram to ir jāuztver kā kļūdu</w:t>
+        <w:t>Klases ķermenis (šajā gadījumā daļa, kas ir rakstīta figūriekavās) sastāv no laukiem (mainīgie un metodes), kas ir atdalīti ar semikolu, un katram laukam var definēt vai nu vairākas anotācijas (domātas metodēm), vai sniegt informāciju par pašu lauku (datu tips, vārds, aizsardzība un metodēm argumenti). Noteikti katram laukam tiek definētas anotācijas vai pati definīcija, bet kompilatoram to ir jāuztver kā kļūdu</w:t>
       </w:r>
     </w:p>
     <w:p>
@@ -9068,7 +9044,7 @@
           <w:szCs w:val="22"/>
           <w:lang w:val="lv-LV"/>
         </w:rPr>
-        <w:t>3.</w:t>
+        <w:t>3.3</w:t>
       </w:r>
       <w:r>
         <w:rPr>
@@ -9077,98 +9053,74 @@
           <w:szCs w:val="22"/>
           <w:lang w:val="lv-LV"/>
         </w:rPr>
+        <w:t>. att.</w:t>
+      </w:r>
+      <w:r>
+        <w:rPr>
+          <w:sz w:val="22"/>
+          <w:szCs w:val="22"/>
+          <w:lang w:val="lv-LV"/>
+        </w:rPr>
+        <w:t xml:space="preserve"> </w:t>
+      </w:r>
+      <w:r>
+        <w:rPr>
+          <w:b/>
+          <w:sz w:val="22"/>
+          <w:szCs w:val="22"/>
+          <w:lang w:val="lv-LV"/>
+        </w:rPr>
+        <w:t>klases koks</w:t>
+      </w:r>
+    </w:p>
+    <w:p>
+      <w:pPr>
+        <w:pStyle w:val="Virsraksts3"/>
+        <w:rPr>
+          <w:lang w:val="lv-LV"/>
+        </w:rPr>
+      </w:pPr>
+      <w:r>
+        <w:rPr>
+          <w:lang w:val="lv-LV"/>
+        </w:rPr>
         <w:t>3</w:t>
       </w:r>
       <w:r>
         <w:rPr>
-          <w:i/>
-          <w:sz w:val="22"/>
-          <w:szCs w:val="22"/>
-          <w:lang w:val="lv-LV"/>
-        </w:rPr>
-        <w:t>. att.</w:t>
-      </w:r>
-      <w:r>
-        <w:rPr>
-          <w:sz w:val="22"/>
-          <w:szCs w:val="22"/>
+          <w:lang w:val="lv-LV"/>
+        </w:rPr>
+        <w:t>.</w:t>
+      </w:r>
+      <w:r>
+        <w:rPr>
+          <w:lang w:val="lv-LV"/>
+        </w:rPr>
+        <w:t>1</w:t>
+      </w:r>
+      <w:r>
+        <w:rPr>
+          <w:lang w:val="lv-LV"/>
+        </w:rPr>
+        <w:t>.</w:t>
+      </w:r>
+      <w:r>
+        <w:rPr>
+          <w:lang w:val="lv-LV"/>
+        </w:rPr>
+        <w:t>4</w:t>
+      </w:r>
+      <w:r>
+        <w:rPr>
           <w:lang w:val="lv-LV"/>
         </w:rPr>
         <w:t xml:space="preserve"> </w:t>
       </w:r>
       <w:r>
         <w:rPr>
-          <w:b/>
-          <w:sz w:val="22"/>
-          <w:szCs w:val="22"/>
-          <w:lang w:val="lv-LV"/>
-        </w:rPr>
-        <w:t>klases</w:t>
-      </w:r>
-      <w:r>
-        <w:rPr>
-          <w:b/>
-          <w:sz w:val="22"/>
-          <w:szCs w:val="22"/>
-          <w:lang w:val="lv-LV"/>
-        </w:rPr>
-        <w:t xml:space="preserve"> koks</w:t>
-      </w:r>
-    </w:p>
-    <w:p>
-      <w:pPr>
-        <w:pStyle w:val="Virsraksts3"/>
-        <w:rPr>
-          <w:lang w:val="lv-LV"/>
-        </w:rPr>
-      </w:pPr>
-      <w:r>
-        <w:rPr>
-          <w:lang w:val="lv-LV"/>
-        </w:rPr>
-        <w:t>3</w:t>
-      </w:r>
-      <w:r>
-        <w:rPr>
-          <w:lang w:val="lv-LV"/>
-        </w:rPr>
-        <w:t>.</w:t>
-      </w:r>
-      <w:r>
-        <w:rPr>
-          <w:lang w:val="lv-LV"/>
-        </w:rPr>
-        <w:t>1</w:t>
-      </w:r>
-      <w:r>
-        <w:rPr>
-          <w:lang w:val="lv-LV"/>
-        </w:rPr>
-        <w:t>.</w:t>
-      </w:r>
-      <w:r>
-        <w:rPr>
-          <w:lang w:val="lv-LV"/>
-        </w:rPr>
-        <w:t>4</w:t>
-      </w:r>
-      <w:r>
-        <w:rPr>
-          <w:lang w:val="lv-LV"/>
-        </w:rPr>
-        <w:t xml:space="preserve"> </w:t>
-      </w:r>
-      <w:r>
-        <w:rPr>
-          <w:lang w:val="lv-LV"/>
-        </w:rPr>
-        <w:t>Anotācijas</w:t>
-      </w:r>
-      <w:r>
-        <w:rPr>
-          <w:lang w:val="lv-LV"/>
-        </w:rPr>
-        <w:t xml:space="preserve"> projektējums</w:t>
+          <w:lang w:val="lv-LV"/>
+        </w:rPr>
+        <w:t>Anotācijas projektējums</w:t>
       </w:r>
     </w:p>
     <w:p>
@@ -9309,7 +9261,7 @@
           <w:szCs w:val="22"/>
           <w:lang w:val="lv-LV"/>
         </w:rPr>
-        <w:t>3.</w:t>
+        <w:t>3.4</w:t>
       </w:r>
       <w:r>
         <w:rPr>
@@ -9318,15 +9270,6 @@
           <w:szCs w:val="22"/>
           <w:lang w:val="lv-LV"/>
         </w:rPr>
-        <w:t>4</w:t>
-      </w:r>
-      <w:r>
-        <w:rPr>
-          <w:i/>
-          <w:sz w:val="22"/>
-          <w:szCs w:val="22"/>
-          <w:lang w:val="lv-LV"/>
-        </w:rPr>
         <w:t>. att.</w:t>
       </w:r>
       <w:r>
@@ -9344,16 +9287,7 @@
           <w:szCs w:val="22"/>
           <w:lang w:val="lv-LV"/>
         </w:rPr>
-        <w:t>anotācijas</w:t>
-      </w:r>
-      <w:r>
-        <w:rPr>
-          <w:b/>
-          <w:sz w:val="22"/>
-          <w:szCs w:val="22"/>
-          <w:lang w:val="lv-LV"/>
-        </w:rPr>
-        <w:t xml:space="preserve"> koks</w:t>
+        <w:t>anotācijas koks</w:t>
       </w:r>
     </w:p>
     <w:p>
@@ -9403,13 +9337,7 @@
         <w:rPr>
           <w:lang w:val="lv-LV"/>
         </w:rPr>
-        <w:t>Lauka definīcijas</w:t>
-      </w:r>
-      <w:r>
-        <w:rPr>
-          <w:lang w:val="lv-LV"/>
-        </w:rPr>
-        <w:t xml:space="preserve"> projektējums</w:t>
+        <w:t>Lauka definīcijas projektējums</w:t>
       </w:r>
     </w:p>
     <w:p>
@@ -9499,7 +9427,7 @@
           <w:szCs w:val="22"/>
           <w:lang w:val="lv-LV"/>
         </w:rPr>
-        <w:t>3.4</w:t>
+        <w:t>3.</w:t>
       </w:r>
       <w:r>
         <w:rPr>
@@ -9508,6 +9436,15 @@
           <w:szCs w:val="22"/>
           <w:lang w:val="lv-LV"/>
         </w:rPr>
+        <w:t>5</w:t>
+      </w:r>
+      <w:r>
+        <w:rPr>
+          <w:i/>
+          <w:sz w:val="22"/>
+          <w:szCs w:val="22"/>
+          <w:lang w:val="lv-LV"/>
+        </w:rPr>
         <w:t>. att.</w:t>
       </w:r>
       <w:r>
@@ -9525,16 +9462,1480 @@
           <w:szCs w:val="22"/>
           <w:lang w:val="lv-LV"/>
         </w:rPr>
-        <w:t>lauka definīcijas</w:t>
-      </w:r>
-      <w:r>
-        <w:rPr>
-          <w:b/>
-          <w:sz w:val="22"/>
-          <w:szCs w:val="22"/>
-          <w:lang w:val="lv-LV"/>
-        </w:rPr>
-        <w:t xml:space="preserve"> koks</w:t>
+        <w:t>lauka definīcijas koks</w:t>
+      </w:r>
+    </w:p>
+    <w:p>
+      <w:pPr>
+        <w:rPr>
+          <w:lang w:val="lv-LV"/>
+        </w:rPr>
+      </w:pPr>
+      <w:r>
+        <w:rPr>
+          <w:lang w:val="lv-LV"/>
+        </w:rPr>
+        <w:br w:type="page"/>
+      </w:r>
+    </w:p>
+    <w:p>
+      <w:pPr>
+        <w:pStyle w:val="Virsraksts2"/>
+        <w:rPr>
+          <w:lang w:val="lv-LV"/>
+        </w:rPr>
+      </w:pPr>
+      <w:r>
+        <w:rPr>
+          <w:lang w:val="lv-LV"/>
+        </w:rPr>
+        <w:lastRenderedPageBreak/>
+        <w:t>3</w:t>
+      </w:r>
+      <w:r>
+        <w:rPr>
+          <w:lang w:val="lv-LV"/>
+        </w:rPr>
+        <w:t>.</w:t>
+      </w:r>
+      <w:r>
+        <w:rPr>
+          <w:lang w:val="lv-LV"/>
+        </w:rPr>
+        <w:t>2</w:t>
+      </w:r>
+      <w:r>
+        <w:rPr>
+          <w:lang w:val="lv-LV"/>
+        </w:rPr>
+        <w:t xml:space="preserve"> </w:t>
+      </w:r>
+      <w:r>
+        <w:rPr>
+          <w:lang w:val="lv-LV"/>
+        </w:rPr>
+        <w:t>Ģenerēt</w:t>
+      </w:r>
+      <w:r>
+        <w:rPr>
+          <w:lang w:val="lv-LV"/>
+        </w:rPr>
+        <w:t>o</w:t>
+      </w:r>
+      <w:r>
+        <w:rPr>
+          <w:lang w:val="lv-LV"/>
+        </w:rPr>
+        <w:t xml:space="preserve"> k</w:t>
+      </w:r>
+      <w:r>
+        <w:rPr>
+          <w:lang w:val="lv-LV"/>
+        </w:rPr>
+        <w:t>lašu</w:t>
+      </w:r>
+      <w:r>
+        <w:rPr>
+          <w:lang w:val="lv-LV"/>
+        </w:rPr>
+        <w:t xml:space="preserve"> lauku un funkciju</w:t>
+      </w:r>
+      <w:r>
+        <w:rPr>
+          <w:lang w:val="lv-LV"/>
+        </w:rPr>
+        <w:t xml:space="preserve"> projektējums</w:t>
+      </w:r>
+    </w:p>
+    <w:p>
+      <w:pPr>
+        <w:spacing w:before="0" w:after="0"/>
+        <w:ind w:firstLine="567"/>
+        <w:rPr>
+          <w:lang w:val="lv-LV"/>
+        </w:rPr>
+      </w:pPr>
+      <w:r>
+        <w:rPr>
+          <w:lang w:val="lv-LV"/>
+        </w:rPr>
+        <w:t>L</w:t>
+      </w:r>
+    </w:p>
+    <w:p>
+      <w:pPr>
+        <w:pStyle w:val="Virsraksts2"/>
+        <w:rPr>
+          <w:lang w:val="lv-LV"/>
+        </w:rPr>
+      </w:pPr>
+      <w:r>
+        <w:rPr>
+          <w:lang w:val="lv-LV"/>
+        </w:rPr>
+        <w:t>3</w:t>
+      </w:r>
+      <w:r>
+        <w:rPr>
+          <w:lang w:val="lv-LV"/>
+        </w:rPr>
+        <w:t>.</w:t>
+      </w:r>
+      <w:r>
+        <w:rPr>
+          <w:lang w:val="lv-LV"/>
+        </w:rPr>
+        <w:t>2.1</w:t>
+      </w:r>
+      <w:r>
+        <w:rPr>
+          <w:lang w:val="lv-LV"/>
+        </w:rPr>
+        <w:t xml:space="preserve"> </w:t>
+      </w:r>
+      <w:r>
+        <w:rPr>
+          <w:lang w:val="lv-LV"/>
+        </w:rPr>
+        <w:t>K</w:t>
+      </w:r>
+      <w:r>
+        <w:rPr>
+          <w:lang w:val="lv-LV"/>
+        </w:rPr>
+        <w:t>onstruktora</w:t>
+      </w:r>
+      <w:r>
+        <w:rPr>
+          <w:lang w:val="lv-LV"/>
+        </w:rPr>
+        <w:t xml:space="preserve"> projektējums</w:t>
+      </w:r>
+    </w:p>
+    <w:p>
+      <w:pPr>
+        <w:spacing w:before="0" w:after="0"/>
+        <w:ind w:firstLine="567"/>
+        <w:rPr>
+          <w:lang w:val="lv-LV"/>
+        </w:rPr>
+      </w:pPr>
+      <w:r>
+        <w:rPr>
+          <w:lang w:val="lv-LV"/>
+        </w:rPr>
+        <w:t>Katrai klasei ir divi konstruktori. Pēc funkcionalitātes abi konstruktori ir vienādi. Vienīgā atšķirība ir tāda, vai konstruktoram tiek padota atsauce uz objektu. Ja tāda tiek padota, tad tiek veidots jau esošs objekts. Citādi tiek veidots pavisam jauns objekts.</w:t>
+      </w:r>
+      <w:r>
+        <w:rPr>
+          <w:lang w:val="lv-LV"/>
+        </w:rPr>
+        <w:t xml:space="preserve"> Pēc objekta izveidošanas tiek pārbaudīta klase [skat. 3.2.2 nodaļu].</w:t>
+      </w:r>
+    </w:p>
+    <w:p>
+      <w:pPr>
+        <w:spacing w:before="0" w:after="0"/>
+        <w:ind w:firstLine="567"/>
+        <w:rPr>
+          <w:b/>
+          <w:sz w:val="22"/>
+          <w:szCs w:val="22"/>
+          <w:lang w:val="lv-LV"/>
+        </w:rPr>
+      </w:pPr>
+      <w:r>
+        <w:t xml:space="preserve"> </w:t>
+      </w:r>
+      <w:r>
+        <w:rPr>
+          <w:noProof/>
+        </w:rPr>
+        <w:drawing>
+          <wp:inline distT="0" distB="0" distL="0" distR="0" wp14:anchorId="0D0E13D6" wp14:editId="02AC68E0">
+            <wp:extent cx="5763260" cy="1289685"/>
+            <wp:effectExtent l="0" t="0" r="8890" b="5715"/>
+            <wp:docPr id="25" name="Attēls 25"/>
+            <wp:cNvGraphicFramePr>
+              <a:graphicFrameLocks xmlns:a="http://schemas.openxmlformats.org/drawingml/2006/main" noChangeAspect="1"/>
+            </wp:cNvGraphicFramePr>
+            <a:graphic xmlns:a="http://schemas.openxmlformats.org/drawingml/2006/main">
+              <a:graphicData uri="http://schemas.openxmlformats.org/drawingml/2006/picture">
+                <pic:pic xmlns:pic="http://schemas.openxmlformats.org/drawingml/2006/picture">
+                  <pic:nvPicPr>
+                    <pic:cNvPr id="0" name="Picture 24"/>
+                    <pic:cNvPicPr>
+                      <a:picLocks noChangeAspect="1" noChangeArrowheads="1"/>
+                    </pic:cNvPicPr>
+                  </pic:nvPicPr>
+                  <pic:blipFill>
+                    <a:blip r:embed="rId18" cstate="print">
+                      <a:extLst>
+                        <a:ext uri="{28A0092B-C50C-407E-A947-70E740481C1C}">
+                          <a14:useLocalDpi xmlns:a14="http://schemas.microsoft.com/office/drawing/2010/main" val="0"/>
+                        </a:ext>
+                      </a:extLst>
+                    </a:blip>
+                    <a:srcRect/>
+                    <a:stretch>
+                      <a:fillRect/>
+                    </a:stretch>
+                  </pic:blipFill>
+                  <pic:spPr bwMode="auto">
+                    <a:xfrm>
+                      <a:off x="0" y="0"/>
+                      <a:ext cx="5763260" cy="1289685"/>
+                    </a:xfrm>
+                    <a:prstGeom prst="rect">
+                      <a:avLst/>
+                    </a:prstGeom>
+                    <a:noFill/>
+                    <a:ln>
+                      <a:noFill/>
+                    </a:ln>
+                  </pic:spPr>
+                </pic:pic>
+              </a:graphicData>
+            </a:graphic>
+          </wp:inline>
+        </w:drawing>
+      </w:r>
+      <w:r>
+        <w:rPr>
+          <w:i/>
+          <w:sz w:val="22"/>
+          <w:szCs w:val="22"/>
+          <w:lang w:val="lv-LV"/>
+        </w:rPr>
+        <w:t>3.</w:t>
+      </w:r>
+      <w:r>
+        <w:rPr>
+          <w:i/>
+          <w:sz w:val="22"/>
+          <w:szCs w:val="22"/>
+          <w:lang w:val="lv-LV"/>
+        </w:rPr>
+        <w:t>6</w:t>
+      </w:r>
+      <w:r>
+        <w:rPr>
+          <w:i/>
+          <w:sz w:val="22"/>
+          <w:szCs w:val="22"/>
+          <w:lang w:val="lv-LV"/>
+        </w:rPr>
+        <w:t>. att.</w:t>
+      </w:r>
+      <w:r>
+        <w:rPr>
+          <w:sz w:val="22"/>
+          <w:szCs w:val="22"/>
+          <w:lang w:val="lv-LV"/>
+        </w:rPr>
+        <w:t xml:space="preserve"> </w:t>
+      </w:r>
+      <w:r>
+        <w:rPr>
+          <w:b/>
+          <w:sz w:val="22"/>
+          <w:szCs w:val="22"/>
+          <w:lang w:val="lv-LV"/>
+        </w:rPr>
+        <w:t>konstruktora secību diagramma</w:t>
+      </w:r>
+    </w:p>
+    <w:p>
+      <w:pPr>
+        <w:pStyle w:val="Virsraksts2"/>
+        <w:rPr>
+          <w:lang w:val="lv-LV"/>
+        </w:rPr>
+      </w:pPr>
+      <w:r>
+        <w:rPr>
+          <w:lang w:val="lv-LV"/>
+        </w:rPr>
+        <w:t>3</w:t>
+      </w:r>
+      <w:r>
+        <w:rPr>
+          <w:lang w:val="lv-LV"/>
+        </w:rPr>
+        <w:t>.</w:t>
+      </w:r>
+      <w:r>
+        <w:rPr>
+          <w:lang w:val="lv-LV"/>
+        </w:rPr>
+        <w:t>2.</w:t>
+      </w:r>
+      <w:r>
+        <w:rPr>
+          <w:lang w:val="lv-LV"/>
+        </w:rPr>
+        <w:t>2</w:t>
+      </w:r>
+      <w:r>
+        <w:rPr>
+          <w:lang w:val="lv-LV"/>
+        </w:rPr>
+        <w:t xml:space="preserve"> </w:t>
+      </w:r>
+      <w:r>
+        <w:rPr>
+          <w:lang w:val="lv-LV"/>
+        </w:rPr>
+        <w:t>Klases pārbaudes</w:t>
+      </w:r>
+      <w:r>
+        <w:rPr>
+          <w:lang w:val="lv-LV"/>
+        </w:rPr>
+        <w:t xml:space="preserve"> projektējums</w:t>
+      </w:r>
+    </w:p>
+    <w:p>
+      <w:pPr>
+        <w:spacing w:before="0" w:after="0"/>
+        <w:ind w:firstLine="567"/>
+        <w:rPr>
+          <w:lang w:val="lv-LV"/>
+        </w:rPr>
+      </w:pPr>
+      <w:r>
+        <w:rPr>
+          <w:lang w:val="lv-LV"/>
+        </w:rPr>
+        <w:t>K</w:t>
+      </w:r>
+      <w:r>
+        <w:rPr>
+          <w:lang w:val="lv-LV"/>
+        </w:rPr>
+        <w:t>lases pārbaudei tiek veiktas divas lietas.</w:t>
+      </w:r>
+    </w:p>
+    <w:p>
+      <w:pPr>
+        <w:pStyle w:val="Sarakstarindkopa"/>
+        <w:numPr>
+          <w:ilvl w:val="0"/>
+          <w:numId w:val="13"/>
+        </w:numPr>
+        <w:spacing w:before="0" w:after="0"/>
+        <w:rPr>
+          <w:lang w:val="lv-LV"/>
+        </w:rPr>
+      </w:pPr>
+      <w:r>
+        <w:rPr>
+          <w:lang w:val="lv-LV"/>
+        </w:rPr>
+        <w:t>Cenšas atrast klasi pēc vārda</w:t>
+      </w:r>
+    </w:p>
+    <w:p>
+      <w:pPr>
+        <w:pStyle w:val="Sarakstarindkopa"/>
+        <w:numPr>
+          <w:ilvl w:val="0"/>
+          <w:numId w:val="13"/>
+        </w:numPr>
+        <w:spacing w:before="0" w:after="0"/>
+        <w:rPr>
+          <w:lang w:val="lv-LV"/>
+        </w:rPr>
+      </w:pPr>
+      <w:r>
+        <w:rPr>
+          <w:lang w:val="lv-LV"/>
+        </w:rPr>
+        <w:t>Cenšas atrast klases atribūtus pēc vārdiem (kad klase jau ir atrasta/izveidota).</w:t>
+      </w:r>
+    </w:p>
+    <w:p>
+      <w:pPr>
+        <w:spacing w:before="0" w:after="0"/>
+        <w:rPr>
+          <w:lang w:val="lv-LV"/>
+        </w:rPr>
+      </w:pPr>
+      <w:r>
+        <w:rPr>
+          <w:lang w:val="lv-LV"/>
+        </w:rPr>
+        <w:t xml:space="preserve">Gadījumos, kad kaut kā nav (nav klases vai tās atribūta), tad to izveido. </w:t>
+      </w:r>
+      <w:r>
+        <w:rPr>
+          <w:lang w:val="lv-LV"/>
+        </w:rPr>
+        <w:t>Kad tas ir izdarīts, tad tiek izveidots jauns objekts, ja tas ir nepieciešams.</w:t>
+      </w:r>
+    </w:p>
+    <w:p>
+      <w:pPr>
+        <w:spacing w:before="0" w:after="0"/>
+        <w:ind w:firstLine="567"/>
+        <w:rPr>
+          <w:b/>
+          <w:sz w:val="22"/>
+          <w:szCs w:val="22"/>
+          <w:lang w:val="lv-LV"/>
+        </w:rPr>
+      </w:pPr>
+      <w:r>
+        <w:t xml:space="preserve"> </w:t>
+      </w:r>
+      <w:r>
+        <w:rPr>
+          <w:noProof/>
+        </w:rPr>
+        <w:drawing>
+          <wp:inline distT="0" distB="0" distL="0" distR="0" wp14:anchorId="42027B82" wp14:editId="59429D28">
+            <wp:extent cx="5763260" cy="1299210"/>
+            <wp:effectExtent l="0" t="0" r="0" b="0"/>
+            <wp:docPr id="26" name="Attēls 26" descr="Attēls, kurā ir teksts, ierīce, mērītājs, metrs&#10;&#10;Apraksts ģenerēts automātiski"/>
+            <wp:cNvGraphicFramePr>
+              <a:graphicFrameLocks xmlns:a="http://schemas.openxmlformats.org/drawingml/2006/main" noChangeAspect="1"/>
+            </wp:cNvGraphicFramePr>
+            <a:graphic xmlns:a="http://schemas.openxmlformats.org/drawingml/2006/main">
+              <a:graphicData uri="http://schemas.openxmlformats.org/drawingml/2006/picture">
+                <pic:pic xmlns:pic="http://schemas.openxmlformats.org/drawingml/2006/picture">
+                  <pic:nvPicPr>
+                    <pic:cNvPr id="26" name="Attēls 26" descr="Attēls, kurā ir teksts, ierīce, mērītājs, metrs&#10;&#10;Apraksts ģenerēts automātiski"/>
+                    <pic:cNvPicPr>
+                      <a:picLocks noChangeAspect="1" noChangeArrowheads="1"/>
+                    </pic:cNvPicPr>
+                  </pic:nvPicPr>
+                  <pic:blipFill>
+                    <a:blip r:embed="rId19" cstate="print">
+                      <a:extLst>
+                        <a:ext uri="{28A0092B-C50C-407E-A947-70E740481C1C}">
+                          <a14:useLocalDpi xmlns:a14="http://schemas.microsoft.com/office/drawing/2010/main" val="0"/>
+                        </a:ext>
+                      </a:extLst>
+                    </a:blip>
+                    <a:srcRect/>
+                    <a:stretch>
+                      <a:fillRect/>
+                    </a:stretch>
+                  </pic:blipFill>
+                  <pic:spPr bwMode="auto">
+                    <a:xfrm>
+                      <a:off x="0" y="0"/>
+                      <a:ext cx="5763260" cy="1299210"/>
+                    </a:xfrm>
+                    <a:prstGeom prst="rect">
+                      <a:avLst/>
+                    </a:prstGeom>
+                    <a:noFill/>
+                    <a:ln>
+                      <a:noFill/>
+                    </a:ln>
+                  </pic:spPr>
+                </pic:pic>
+              </a:graphicData>
+            </a:graphic>
+          </wp:inline>
+        </w:drawing>
+      </w:r>
+      <w:r>
+        <w:rPr>
+          <w:i/>
+          <w:sz w:val="22"/>
+          <w:szCs w:val="22"/>
+          <w:lang w:val="lv-LV"/>
+        </w:rPr>
+        <w:t>3.</w:t>
+      </w:r>
+      <w:r>
+        <w:rPr>
+          <w:i/>
+          <w:sz w:val="22"/>
+          <w:szCs w:val="22"/>
+          <w:lang w:val="lv-LV"/>
+        </w:rPr>
+        <w:t>7</w:t>
+      </w:r>
+      <w:r>
+        <w:rPr>
+          <w:i/>
+          <w:sz w:val="22"/>
+          <w:szCs w:val="22"/>
+          <w:lang w:val="lv-LV"/>
+        </w:rPr>
+        <w:t>. att.</w:t>
+      </w:r>
+      <w:r>
+        <w:rPr>
+          <w:sz w:val="22"/>
+          <w:szCs w:val="22"/>
+          <w:lang w:val="lv-LV"/>
+        </w:rPr>
+        <w:t xml:space="preserve"> </w:t>
+      </w:r>
+      <w:r>
+        <w:rPr>
+          <w:b/>
+          <w:sz w:val="22"/>
+          <w:szCs w:val="22"/>
+          <w:lang w:val="lv-LV"/>
+        </w:rPr>
+        <w:t>klases pārbaudes secību diagramma</w:t>
+      </w:r>
+    </w:p>
+    <w:p>
+      <w:pPr>
+        <w:pStyle w:val="Virsraksts2"/>
+        <w:rPr>
+          <w:lang w:val="lv-LV"/>
+        </w:rPr>
+      </w:pPr>
+      <w:r>
+        <w:rPr>
+          <w:lang w:val="lv-LV"/>
+        </w:rPr>
+        <w:t>3</w:t>
+      </w:r>
+      <w:r>
+        <w:rPr>
+          <w:lang w:val="lv-LV"/>
+        </w:rPr>
+        <w:t>.</w:t>
+      </w:r>
+      <w:r>
+        <w:rPr>
+          <w:lang w:val="lv-LV"/>
+        </w:rPr>
+        <w:t>2.</w:t>
+      </w:r>
+      <w:r>
+        <w:rPr>
+          <w:lang w:val="lv-LV"/>
+        </w:rPr>
+        <w:t>3</w:t>
+      </w:r>
+      <w:r>
+        <w:rPr>
+          <w:lang w:val="lv-LV"/>
+        </w:rPr>
+        <w:t xml:space="preserve"> </w:t>
+      </w:r>
+      <w:r>
+        <w:rPr>
+          <w:lang w:val="lv-LV"/>
+        </w:rPr>
+        <w:t xml:space="preserve"> </w:t>
+      </w:r>
+      <w:r>
+        <w:rPr>
+          <w:lang w:val="lv-LV"/>
+        </w:rPr>
+        <w:t xml:space="preserve">Asociācijas pārbaudes </w:t>
+      </w:r>
+      <w:r>
+        <w:rPr>
+          <w:lang w:val="lv-LV"/>
+        </w:rPr>
+        <w:t>projektējums</w:t>
+      </w:r>
+    </w:p>
+    <w:p>
+      <w:pPr>
+        <w:spacing w:before="0" w:after="0"/>
+        <w:ind w:firstLine="567"/>
+        <w:rPr>
+          <w:lang w:val="lv-LV"/>
+        </w:rPr>
+      </w:pPr>
+      <w:r>
+        <w:rPr>
+          <w:lang w:val="lv-LV"/>
+        </w:rPr>
+        <w:t>Asociācijas</w:t>
+      </w:r>
+      <w:r>
+        <w:rPr>
+          <w:lang w:val="lv-LV"/>
+        </w:rPr>
+        <w:t xml:space="preserve"> pārbaudei tiek veiktas </w:t>
+      </w:r>
+      <w:r>
+        <w:rPr>
+          <w:lang w:val="lv-LV"/>
+        </w:rPr>
+        <w:t>trīs</w:t>
+      </w:r>
+      <w:r>
+        <w:rPr>
+          <w:lang w:val="lv-LV"/>
+        </w:rPr>
+        <w:t xml:space="preserve"> lietas.</w:t>
+      </w:r>
+    </w:p>
+    <w:p>
+      <w:pPr>
+        <w:pStyle w:val="Sarakstarindkopa"/>
+        <w:numPr>
+          <w:ilvl w:val="0"/>
+          <w:numId w:val="14"/>
+        </w:numPr>
+        <w:spacing w:before="0" w:after="0"/>
+        <w:rPr>
+          <w:lang w:val="lv-LV"/>
+        </w:rPr>
+      </w:pPr>
+      <w:r>
+        <w:rPr>
+          <w:lang w:val="lv-LV"/>
+        </w:rPr>
+        <w:lastRenderedPageBreak/>
+        <w:t>Cenšas atrast</w:t>
+      </w:r>
+      <w:r>
+        <w:rPr>
+          <w:lang w:val="lv-LV"/>
+        </w:rPr>
+        <w:t xml:space="preserve"> avot</w:t>
+      </w:r>
+      <w:r>
+        <w:rPr>
+          <w:lang w:val="lv-LV"/>
+        </w:rPr>
+        <w:t>klasi pēc vārda</w:t>
+      </w:r>
+    </w:p>
+    <w:p>
+      <w:pPr>
+        <w:pStyle w:val="Sarakstarindkopa"/>
+        <w:numPr>
+          <w:ilvl w:val="0"/>
+          <w:numId w:val="14"/>
+        </w:numPr>
+        <w:spacing w:before="0" w:after="0"/>
+        <w:rPr>
+          <w:lang w:val="lv-LV"/>
+        </w:rPr>
+      </w:pPr>
+      <w:r>
+        <w:rPr>
+          <w:lang w:val="lv-LV"/>
+        </w:rPr>
+        <w:t xml:space="preserve">Cenšas atrast </w:t>
+      </w:r>
+      <w:r>
+        <w:rPr>
+          <w:lang w:val="lv-LV"/>
+        </w:rPr>
+        <w:t>mērķ</w:t>
+      </w:r>
+      <w:r>
+        <w:rPr>
+          <w:lang w:val="lv-LV"/>
+        </w:rPr>
+        <w:t>klasi pēc vārda</w:t>
+      </w:r>
+    </w:p>
+    <w:p>
+      <w:pPr>
+        <w:pStyle w:val="Sarakstarindkopa"/>
+        <w:numPr>
+          <w:ilvl w:val="0"/>
+          <w:numId w:val="14"/>
+        </w:numPr>
+        <w:spacing w:before="0" w:after="0"/>
+        <w:rPr>
+          <w:lang w:val="lv-LV"/>
+        </w:rPr>
+      </w:pPr>
+      <w:r>
+        <w:rPr>
+          <w:lang w:val="lv-LV"/>
+        </w:rPr>
+        <w:t xml:space="preserve">Cenšas atrast </w:t>
+      </w:r>
+      <w:r>
+        <w:rPr>
+          <w:lang w:val="lv-LV"/>
+        </w:rPr>
+        <w:t>asociācijas galapunktu avotklasē pēc mērķa lomas vārda.</w:t>
+      </w:r>
+    </w:p>
+    <w:p>
+      <w:pPr>
+        <w:spacing w:before="0" w:after="0"/>
+        <w:rPr>
+          <w:lang w:val="lv-LV"/>
+        </w:rPr>
+      </w:pPr>
+      <w:r>
+        <w:rPr>
+          <w:lang w:val="lv-LV"/>
+        </w:rPr>
+        <w:t xml:space="preserve">Gadījumos, kad kaut kā nav (nav klases vai </w:t>
+      </w:r>
+      <w:r>
+        <w:rPr>
+          <w:lang w:val="lv-LV"/>
+        </w:rPr>
+        <w:t>asociācijas</w:t>
+      </w:r>
+      <w:r>
+        <w:rPr>
+          <w:lang w:val="lv-LV"/>
+        </w:rPr>
+        <w:t xml:space="preserve">), tad to izveido. Kad tas ir izdarīts, tad </w:t>
+      </w:r>
+      <w:r>
+        <w:rPr>
+          <w:lang w:val="lv-LV"/>
+        </w:rPr>
+        <w:t>tiek atgriezts asociācijas galapunkta objekts, kuru izmanto klases asociāciju īpašībās [skat.3.2.4 un 3.2.5 nodaļas]</w:t>
+      </w:r>
+      <w:r>
+        <w:rPr>
+          <w:lang w:val="lv-LV"/>
+        </w:rPr>
+        <w:t>.</w:t>
+      </w:r>
+    </w:p>
+    <w:p>
+      <w:pPr>
+        <w:spacing w:before="0" w:after="0"/>
+        <w:ind w:firstLine="567"/>
+        <w:rPr>
+          <w:b/>
+          <w:sz w:val="22"/>
+          <w:szCs w:val="22"/>
+          <w:lang w:val="lv-LV"/>
+        </w:rPr>
+      </w:pPr>
+      <w:r>
+        <w:t xml:space="preserve"> </w:t>
+      </w:r>
+      <w:r>
+        <w:rPr>
+          <w:noProof/>
+        </w:rPr>
+        <w:drawing>
+          <wp:inline distT="0" distB="0" distL="0" distR="0" wp14:anchorId="5D57F73C" wp14:editId="343C346D">
+            <wp:extent cx="5763260" cy="953770"/>
+            <wp:effectExtent l="0" t="0" r="8890" b="0"/>
+            <wp:docPr id="27" name="Attēls 27"/>
+            <wp:cNvGraphicFramePr>
+              <a:graphicFrameLocks xmlns:a="http://schemas.openxmlformats.org/drawingml/2006/main" noChangeAspect="1"/>
+            </wp:cNvGraphicFramePr>
+            <a:graphic xmlns:a="http://schemas.openxmlformats.org/drawingml/2006/main">
+              <a:graphicData uri="http://schemas.openxmlformats.org/drawingml/2006/picture">
+                <pic:pic xmlns:pic="http://schemas.openxmlformats.org/drawingml/2006/picture">
+                  <pic:nvPicPr>
+                    <pic:cNvPr id="0" name="Picture 28"/>
+                    <pic:cNvPicPr>
+                      <a:picLocks noChangeAspect="1" noChangeArrowheads="1"/>
+                    </pic:cNvPicPr>
+                  </pic:nvPicPr>
+                  <pic:blipFill>
+                    <a:blip r:embed="rId20" cstate="print">
+                      <a:extLst>
+                        <a:ext uri="{28A0092B-C50C-407E-A947-70E740481C1C}">
+                          <a14:useLocalDpi xmlns:a14="http://schemas.microsoft.com/office/drawing/2010/main" val="0"/>
+                        </a:ext>
+                      </a:extLst>
+                    </a:blip>
+                    <a:srcRect/>
+                    <a:stretch>
+                      <a:fillRect/>
+                    </a:stretch>
+                  </pic:blipFill>
+                  <pic:spPr bwMode="auto">
+                    <a:xfrm>
+                      <a:off x="0" y="0"/>
+                      <a:ext cx="5763260" cy="953770"/>
+                    </a:xfrm>
+                    <a:prstGeom prst="rect">
+                      <a:avLst/>
+                    </a:prstGeom>
+                    <a:noFill/>
+                    <a:ln>
+                      <a:noFill/>
+                    </a:ln>
+                  </pic:spPr>
+                </pic:pic>
+              </a:graphicData>
+            </a:graphic>
+          </wp:inline>
+        </w:drawing>
+      </w:r>
+      <w:r>
+        <w:rPr>
+          <w:i/>
+          <w:sz w:val="22"/>
+          <w:szCs w:val="22"/>
+          <w:lang w:val="lv-LV"/>
+        </w:rPr>
+        <w:t>3.</w:t>
+      </w:r>
+      <w:r>
+        <w:rPr>
+          <w:i/>
+          <w:sz w:val="22"/>
+          <w:szCs w:val="22"/>
+          <w:lang w:val="lv-LV"/>
+        </w:rPr>
+        <w:t>8</w:t>
+      </w:r>
+      <w:r>
+        <w:rPr>
+          <w:i/>
+          <w:sz w:val="22"/>
+          <w:szCs w:val="22"/>
+          <w:lang w:val="lv-LV"/>
+        </w:rPr>
+        <w:t>. att.</w:t>
+      </w:r>
+      <w:r>
+        <w:rPr>
+          <w:sz w:val="22"/>
+          <w:szCs w:val="22"/>
+          <w:lang w:val="lv-LV"/>
+        </w:rPr>
+        <w:t xml:space="preserve"> </w:t>
+      </w:r>
+      <w:r>
+        <w:rPr>
+          <w:b/>
+          <w:sz w:val="22"/>
+          <w:szCs w:val="22"/>
+          <w:lang w:val="lv-LV"/>
+        </w:rPr>
+        <w:t>asociācijas pārbaudes secību diagramma</w:t>
+      </w:r>
+    </w:p>
+    <w:p>
+      <w:pPr>
+        <w:pStyle w:val="Virsraksts2"/>
+        <w:rPr>
+          <w:lang w:val="lv-LV"/>
+        </w:rPr>
+      </w:pPr>
+      <w:r>
+        <w:rPr>
+          <w:lang w:val="lv-LV"/>
+        </w:rPr>
+        <w:t>3</w:t>
+      </w:r>
+      <w:r>
+        <w:rPr>
+          <w:lang w:val="lv-LV"/>
+        </w:rPr>
+        <w:t>.</w:t>
+      </w:r>
+      <w:r>
+        <w:rPr>
+          <w:lang w:val="lv-LV"/>
+        </w:rPr>
+        <w:t>2.</w:t>
+      </w:r>
+      <w:r>
+        <w:rPr>
+          <w:lang w:val="lv-LV"/>
+        </w:rPr>
+        <w:t>4</w:t>
+      </w:r>
+      <w:r>
+        <w:rPr>
+          <w:lang w:val="lv-LV"/>
+        </w:rPr>
+        <w:t xml:space="preserve"> </w:t>
+      </w:r>
+      <w:r>
+        <w:rPr>
+          <w:lang w:val="lv-LV"/>
+        </w:rPr>
+        <w:t xml:space="preserve"> Asociācijas </w:t>
+      </w:r>
+      <w:r>
+        <w:rPr>
+          <w:lang w:val="lv-LV"/>
+        </w:rPr>
+        <w:t>saraksta iegūšanas</w:t>
+      </w:r>
+      <w:r>
+        <w:rPr>
+          <w:lang w:val="lv-LV"/>
+        </w:rPr>
+        <w:t xml:space="preserve"> projektējums</w:t>
+      </w:r>
+    </w:p>
+    <w:p>
+      <w:pPr>
+        <w:spacing w:before="0" w:after="0"/>
+        <w:ind w:firstLine="567"/>
+        <w:rPr>
+          <w:lang w:val="lv-LV"/>
+        </w:rPr>
+      </w:pPr>
+      <w:r>
+        <w:rPr>
+          <w:lang w:val="lv-LV"/>
+        </w:rPr>
+        <w:t>Lai sāktu saraksta iegūšanu, vispirms ir jāpārbauda pati asociācija [skat. 3.2.3 nodaļu]</w:t>
+      </w:r>
+      <w:r>
+        <w:rPr>
+          <w:lang w:val="lv-LV"/>
+        </w:rPr>
+        <w:t>. Tad no WebMemory iegūstam sarakstu ar objekta saistītajiem objektiem un izveidojam tukšu sarakstu ar mērķklašu objektiem, kurš ir rezultātsaraksts. Izejam cauri sarakstam, kuru iegūstam no WebMemory un katram saraksta elementam izveidojam objektus ar mērķklases tipu un pievienojam rezultātsarakstam. Kad visiem elementiem ir iziets cauri, tad rezultātsarakstu atgriež.</w:t>
+      </w:r>
+    </w:p>
+    <w:p>
+      <w:pPr>
+        <w:spacing w:before="0" w:after="0"/>
+        <w:ind w:firstLine="567"/>
+        <w:rPr>
+          <w:b/>
+          <w:sz w:val="22"/>
+          <w:szCs w:val="22"/>
+          <w:lang w:val="lv-LV"/>
+        </w:rPr>
+      </w:pPr>
+      <w:r>
+        <w:t xml:space="preserve"> </w:t>
+      </w:r>
+      <w:r>
+        <w:rPr>
+          <w:noProof/>
+        </w:rPr>
+        <w:drawing>
+          <wp:inline distT="0" distB="0" distL="0" distR="0" wp14:anchorId="362D28A9" wp14:editId="72CFAFA2">
+            <wp:extent cx="5763260" cy="1002030"/>
+            <wp:effectExtent l="0" t="0" r="8890" b="7620"/>
+            <wp:docPr id="28" name="Attēls 28"/>
+            <wp:cNvGraphicFramePr>
+              <a:graphicFrameLocks xmlns:a="http://schemas.openxmlformats.org/drawingml/2006/main" noChangeAspect="1"/>
+            </wp:cNvGraphicFramePr>
+            <a:graphic xmlns:a="http://schemas.openxmlformats.org/drawingml/2006/main">
+              <a:graphicData uri="http://schemas.openxmlformats.org/drawingml/2006/picture">
+                <pic:pic xmlns:pic="http://schemas.openxmlformats.org/drawingml/2006/picture">
+                  <pic:nvPicPr>
+                    <pic:cNvPr id="0" name="Picture 30"/>
+                    <pic:cNvPicPr>
+                      <a:picLocks noChangeAspect="1" noChangeArrowheads="1"/>
+                    </pic:cNvPicPr>
+                  </pic:nvPicPr>
+                  <pic:blipFill>
+                    <a:blip r:embed="rId21" cstate="print">
+                      <a:extLst>
+                        <a:ext uri="{28A0092B-C50C-407E-A947-70E740481C1C}">
+                          <a14:useLocalDpi xmlns:a14="http://schemas.microsoft.com/office/drawing/2010/main" val="0"/>
+                        </a:ext>
+                      </a:extLst>
+                    </a:blip>
+                    <a:srcRect/>
+                    <a:stretch>
+                      <a:fillRect/>
+                    </a:stretch>
+                  </pic:blipFill>
+                  <pic:spPr bwMode="auto">
+                    <a:xfrm>
+                      <a:off x="0" y="0"/>
+                      <a:ext cx="5763260" cy="1002030"/>
+                    </a:xfrm>
+                    <a:prstGeom prst="rect">
+                      <a:avLst/>
+                    </a:prstGeom>
+                    <a:noFill/>
+                    <a:ln>
+                      <a:noFill/>
+                    </a:ln>
+                  </pic:spPr>
+                </pic:pic>
+              </a:graphicData>
+            </a:graphic>
+          </wp:inline>
+        </w:drawing>
+      </w:r>
+      <w:r>
+        <w:rPr>
+          <w:i/>
+          <w:sz w:val="22"/>
+          <w:szCs w:val="22"/>
+          <w:lang w:val="lv-LV"/>
+        </w:rPr>
+        <w:t xml:space="preserve"> </w:t>
+      </w:r>
+      <w:r>
+        <w:rPr>
+          <w:i/>
+          <w:sz w:val="22"/>
+          <w:szCs w:val="22"/>
+          <w:lang w:val="lv-LV"/>
+        </w:rPr>
+        <w:t>3.8</w:t>
+      </w:r>
+      <w:r>
+        <w:rPr>
+          <w:i/>
+          <w:sz w:val="22"/>
+          <w:szCs w:val="22"/>
+          <w:lang w:val="lv-LV"/>
+        </w:rPr>
+        <w:t>. att.</w:t>
+      </w:r>
+      <w:r>
+        <w:rPr>
+          <w:sz w:val="22"/>
+          <w:szCs w:val="22"/>
+          <w:lang w:val="lv-LV"/>
+        </w:rPr>
+        <w:t xml:space="preserve"> </w:t>
+      </w:r>
+      <w:r>
+        <w:rPr>
+          <w:b/>
+          <w:sz w:val="22"/>
+          <w:szCs w:val="22"/>
+          <w:lang w:val="lv-LV"/>
+        </w:rPr>
+        <w:t>asociācijas</w:t>
+      </w:r>
+      <w:r>
+        <w:rPr>
+          <w:b/>
+          <w:sz w:val="22"/>
+          <w:szCs w:val="22"/>
+          <w:lang w:val="lv-LV"/>
+        </w:rPr>
+        <w:t xml:space="preserve"> saraksta iegūšanas</w:t>
+      </w:r>
+      <w:r>
+        <w:rPr>
+          <w:b/>
+          <w:sz w:val="22"/>
+          <w:szCs w:val="22"/>
+          <w:lang w:val="lv-LV"/>
+        </w:rPr>
+        <w:t xml:space="preserve"> secību diagramma</w:t>
+      </w:r>
+    </w:p>
+    <w:p>
+      <w:pPr>
+        <w:spacing w:before="0" w:after="0"/>
+        <w:ind w:firstLine="567"/>
+        <w:rPr>
+          <w:b/>
+          <w:sz w:val="22"/>
+          <w:szCs w:val="22"/>
+          <w:lang w:val="lv-LV"/>
+        </w:rPr>
+      </w:pPr>
+    </w:p>
+    <w:p>
+      <w:pPr>
+        <w:pStyle w:val="Virsraksts2"/>
+        <w:rPr>
+          <w:lang w:val="lv-LV"/>
+        </w:rPr>
+      </w:pPr>
+      <w:r>
+        <w:rPr>
+          <w:lang w:val="lv-LV"/>
+        </w:rPr>
+        <w:t>3</w:t>
+      </w:r>
+      <w:r>
+        <w:rPr>
+          <w:lang w:val="lv-LV"/>
+        </w:rPr>
+        <w:t>.</w:t>
+      </w:r>
+      <w:r>
+        <w:rPr>
+          <w:lang w:val="lv-LV"/>
+        </w:rPr>
+        <w:t>2.</w:t>
+      </w:r>
+      <w:r>
+        <w:rPr>
+          <w:lang w:val="lv-LV"/>
+        </w:rPr>
+        <w:t>5</w:t>
+      </w:r>
+      <w:r>
+        <w:rPr>
+          <w:lang w:val="lv-LV"/>
+        </w:rPr>
+        <w:t xml:space="preserve"> </w:t>
+      </w:r>
+      <w:r>
+        <w:rPr>
+          <w:lang w:val="lv-LV"/>
+        </w:rPr>
+        <w:t xml:space="preserve"> Asociācijas saraksta</w:t>
+      </w:r>
+      <w:r>
+        <w:rPr>
+          <w:lang w:val="lv-LV"/>
+        </w:rPr>
+        <w:t xml:space="preserve"> uzstādīšanas </w:t>
+      </w:r>
+      <w:r>
+        <w:rPr>
+          <w:lang w:val="lv-LV"/>
+        </w:rPr>
+        <w:t>projektējums</w:t>
+      </w:r>
+    </w:p>
+    <w:p>
+      <w:pPr>
+        <w:spacing w:before="0" w:after="0"/>
+        <w:ind w:firstLine="567"/>
+        <w:rPr>
+          <w:lang w:val="lv-LV"/>
+        </w:rPr>
+      </w:pPr>
+      <w:r>
+        <w:rPr>
+          <w:lang w:val="lv-LV"/>
+        </w:rPr>
+        <w:t xml:space="preserve">Lai sāktu saraksta iegūšanu, vispirms ir jāpārbauda pati asociācija [skat. 3.2.3 nodaļu]. Tad </w:t>
+      </w:r>
+      <w:r>
+        <w:rPr>
+          <w:lang w:val="lv-LV"/>
+        </w:rPr>
+        <w:t>izmantojam padoto sarakstu ar mērķklases objektiem un izejam cauri katram tās elementam, kur katrā iterācijā objekts tiek saglabāts WebMemory.</w:t>
+      </w:r>
+    </w:p>
+    <w:p>
+      <w:pPr>
+        <w:spacing w:before="0" w:after="0"/>
+        <w:ind w:firstLine="567"/>
+        <w:rPr>
+          <w:b/>
+          <w:sz w:val="22"/>
+          <w:szCs w:val="22"/>
+          <w:lang w:val="lv-LV"/>
+        </w:rPr>
+      </w:pPr>
+      <w:r>
+        <w:lastRenderedPageBreak/>
+        <w:t xml:space="preserve"> </w:t>
+      </w:r>
+      <w:r>
+        <w:rPr>
+          <w:noProof/>
+        </w:rPr>
+        <w:drawing>
+          <wp:inline distT="0" distB="0" distL="0" distR="0" wp14:anchorId="464EDBE7" wp14:editId="4E976F99">
+            <wp:extent cx="5763260" cy="1102360"/>
+            <wp:effectExtent l="0" t="0" r="8890" b="2540"/>
+            <wp:docPr id="29" name="Attēls 29" descr="Attēls, kurā ir teksts&#10;&#10;Apraksts ģenerēts automātiski"/>
+            <wp:cNvGraphicFramePr>
+              <a:graphicFrameLocks xmlns:a="http://schemas.openxmlformats.org/drawingml/2006/main" noChangeAspect="1"/>
+            </wp:cNvGraphicFramePr>
+            <a:graphic xmlns:a="http://schemas.openxmlformats.org/drawingml/2006/main">
+              <a:graphicData uri="http://schemas.openxmlformats.org/drawingml/2006/picture">
+                <pic:pic xmlns:pic="http://schemas.openxmlformats.org/drawingml/2006/picture">
+                  <pic:nvPicPr>
+                    <pic:cNvPr id="29" name="Attēls 29" descr="Attēls, kurā ir teksts&#10;&#10;Apraksts ģenerēts automātiski"/>
+                    <pic:cNvPicPr>
+                      <a:picLocks noChangeAspect="1" noChangeArrowheads="1"/>
+                    </pic:cNvPicPr>
+                  </pic:nvPicPr>
+                  <pic:blipFill>
+                    <a:blip r:embed="rId22" cstate="print">
+                      <a:extLst>
+                        <a:ext uri="{28A0092B-C50C-407E-A947-70E740481C1C}">
+                          <a14:useLocalDpi xmlns:a14="http://schemas.microsoft.com/office/drawing/2010/main" val="0"/>
+                        </a:ext>
+                      </a:extLst>
+                    </a:blip>
+                    <a:srcRect/>
+                    <a:stretch>
+                      <a:fillRect/>
+                    </a:stretch>
+                  </pic:blipFill>
+                  <pic:spPr bwMode="auto">
+                    <a:xfrm>
+                      <a:off x="0" y="0"/>
+                      <a:ext cx="5763260" cy="1102360"/>
+                    </a:xfrm>
+                    <a:prstGeom prst="rect">
+                      <a:avLst/>
+                    </a:prstGeom>
+                    <a:noFill/>
+                    <a:ln>
+                      <a:noFill/>
+                    </a:ln>
+                  </pic:spPr>
+                </pic:pic>
+              </a:graphicData>
+            </a:graphic>
+          </wp:inline>
+        </w:drawing>
+      </w:r>
+      <w:r>
+        <w:rPr>
+          <w:i/>
+          <w:sz w:val="22"/>
+          <w:szCs w:val="22"/>
+          <w:lang w:val="lv-LV"/>
+        </w:rPr>
+        <w:t xml:space="preserve"> 3.8</w:t>
+      </w:r>
+      <w:r>
+        <w:rPr>
+          <w:i/>
+          <w:sz w:val="22"/>
+          <w:szCs w:val="22"/>
+          <w:lang w:val="lv-LV"/>
+        </w:rPr>
+        <w:t>. att.</w:t>
+      </w:r>
+      <w:r>
+        <w:rPr>
+          <w:sz w:val="22"/>
+          <w:szCs w:val="22"/>
+          <w:lang w:val="lv-LV"/>
+        </w:rPr>
+        <w:t xml:space="preserve"> </w:t>
+      </w:r>
+      <w:r>
+        <w:rPr>
+          <w:b/>
+          <w:sz w:val="22"/>
+          <w:szCs w:val="22"/>
+          <w:lang w:val="lv-LV"/>
+        </w:rPr>
+        <w:t xml:space="preserve">asociācijas saraksta </w:t>
+      </w:r>
+      <w:r>
+        <w:rPr>
+          <w:b/>
+          <w:sz w:val="22"/>
+          <w:szCs w:val="22"/>
+          <w:lang w:val="lv-LV"/>
+        </w:rPr>
+        <w:t>uzstādī</w:t>
+      </w:r>
+      <w:r>
+        <w:rPr>
+          <w:b/>
+          <w:sz w:val="22"/>
+          <w:szCs w:val="22"/>
+          <w:lang w:val="lv-LV"/>
+        </w:rPr>
+        <w:t>š</w:t>
+      </w:r>
+      <w:r>
+        <w:rPr>
+          <w:b/>
+          <w:sz w:val="22"/>
+          <w:szCs w:val="22"/>
+          <w:lang w:val="lv-LV"/>
+        </w:rPr>
+        <w:t>anas</w:t>
+      </w:r>
+      <w:r>
+        <w:rPr>
+          <w:b/>
+          <w:sz w:val="22"/>
+          <w:szCs w:val="22"/>
+          <w:lang w:val="lv-LV"/>
+        </w:rPr>
+        <w:t xml:space="preserve"> secību diagramma</w:t>
+      </w:r>
+    </w:p>
+    <w:p>
+      <w:pPr>
+        <w:pStyle w:val="Virsraksts2"/>
+        <w:rPr>
+          <w:lang w:val="lv-LV"/>
+        </w:rPr>
+      </w:pPr>
+      <w:r>
+        <w:rPr>
+          <w:lang w:val="lv-LV"/>
+        </w:rPr>
+        <w:t>3</w:t>
+      </w:r>
+      <w:r>
+        <w:rPr>
+          <w:lang w:val="lv-LV"/>
+        </w:rPr>
+        <w:t>.</w:t>
+      </w:r>
+      <w:r>
+        <w:rPr>
+          <w:lang w:val="lv-LV"/>
+        </w:rPr>
+        <w:t>2.</w:t>
+      </w:r>
+      <w:r>
+        <w:rPr>
+          <w:lang w:val="lv-LV"/>
+        </w:rPr>
+        <w:t>6</w:t>
+      </w:r>
+      <w:r>
+        <w:rPr>
+          <w:lang w:val="lv-LV"/>
+        </w:rPr>
+        <w:t xml:space="preserve"> </w:t>
+      </w:r>
+      <w:r>
+        <w:rPr>
+          <w:lang w:val="lv-LV"/>
+        </w:rPr>
+        <w:t xml:space="preserve"> </w:t>
+      </w:r>
+      <w:r>
+        <w:rPr>
+          <w:lang w:val="lv-LV"/>
+        </w:rPr>
+        <w:t>Metožu</w:t>
+      </w:r>
+      <w:r>
+        <w:rPr>
+          <w:lang w:val="lv-LV"/>
+        </w:rPr>
+        <w:t xml:space="preserve"> projektējums</w:t>
+      </w:r>
+    </w:p>
+    <w:p>
+      <w:pPr>
+        <w:spacing w:before="0" w:after="0"/>
+        <w:ind w:firstLine="567"/>
+        <w:rPr>
+          <w:lang w:val="lv-LV"/>
+        </w:rPr>
+      </w:pPr>
+      <w:r>
+        <w:rPr>
+          <w:lang w:val="lv-LV"/>
+        </w:rPr>
+        <w:t>Vispirms visus argumentus saglabājam kā JSON simbolu virkni. Tad</w:t>
+      </w:r>
+      <w:r>
+        <w:rPr>
+          <w:lang w:val="lv-LV"/>
+        </w:rPr>
+        <w:t xml:space="preserve"> tiek izsaukta funkcija [skat ? nodaļu], kuras rezultātā iegūstam simbolu virkni JSON formātā. Tad šo simbolu virkni parsējam kā JSON dokumentu, kurā glabājas vai nu funkcijas rezultāts, vai kļūda. Gadījumā, ja nav kļūdas, tad rezultātu atgriež noteiktā datu tipā.</w:t>
+      </w:r>
+    </w:p>
+    <w:p>
+      <w:pPr>
+        <w:spacing w:before="0" w:after="0"/>
+        <w:ind w:firstLine="567"/>
+        <w:rPr>
+          <w:b/>
+          <w:sz w:val="22"/>
+          <w:szCs w:val="22"/>
+          <w:lang w:val="lv-LV"/>
+        </w:rPr>
+      </w:pPr>
+      <w:r>
+        <w:t xml:space="preserve"> </w:t>
+      </w:r>
+      <w:r>
+        <w:rPr>
+          <w:noProof/>
+        </w:rPr>
+        <w:drawing>
+          <wp:inline distT="0" distB="0" distL="0" distR="0" wp14:anchorId="54B5276D" wp14:editId="7100B10E">
+            <wp:extent cx="5763260" cy="1247140"/>
+            <wp:effectExtent l="0" t="0" r="8890" b="0"/>
+            <wp:docPr id="30" name="Attēls 30"/>
+            <wp:cNvGraphicFramePr>
+              <a:graphicFrameLocks xmlns:a="http://schemas.openxmlformats.org/drawingml/2006/main" noChangeAspect="1"/>
+            </wp:cNvGraphicFramePr>
+            <a:graphic xmlns:a="http://schemas.openxmlformats.org/drawingml/2006/main">
+              <a:graphicData uri="http://schemas.openxmlformats.org/drawingml/2006/picture">
+                <pic:pic xmlns:pic="http://schemas.openxmlformats.org/drawingml/2006/picture">
+                  <pic:nvPicPr>
+                    <pic:cNvPr id="0" name="Picture 34"/>
+                    <pic:cNvPicPr>
+                      <a:picLocks noChangeAspect="1" noChangeArrowheads="1"/>
+                    </pic:cNvPicPr>
+                  </pic:nvPicPr>
+                  <pic:blipFill>
+                    <a:blip r:embed="rId23" cstate="print">
+                      <a:extLst>
+                        <a:ext uri="{28A0092B-C50C-407E-A947-70E740481C1C}">
+                          <a14:useLocalDpi xmlns:a14="http://schemas.microsoft.com/office/drawing/2010/main" val="0"/>
+                        </a:ext>
+                      </a:extLst>
+                    </a:blip>
+                    <a:srcRect/>
+                    <a:stretch>
+                      <a:fillRect/>
+                    </a:stretch>
+                  </pic:blipFill>
+                  <pic:spPr bwMode="auto">
+                    <a:xfrm>
+                      <a:off x="0" y="0"/>
+                      <a:ext cx="5763260" cy="1247140"/>
+                    </a:xfrm>
+                    <a:prstGeom prst="rect">
+                      <a:avLst/>
+                    </a:prstGeom>
+                    <a:noFill/>
+                    <a:ln>
+                      <a:noFill/>
+                    </a:ln>
+                  </pic:spPr>
+                </pic:pic>
+              </a:graphicData>
+            </a:graphic>
+          </wp:inline>
+        </w:drawing>
+      </w:r>
+      <w:r>
+        <w:rPr>
+          <w:i/>
+          <w:sz w:val="22"/>
+          <w:szCs w:val="22"/>
+          <w:lang w:val="lv-LV"/>
+        </w:rPr>
+        <w:t xml:space="preserve"> 3.8</w:t>
+      </w:r>
+      <w:r>
+        <w:rPr>
+          <w:i/>
+          <w:sz w:val="22"/>
+          <w:szCs w:val="22"/>
+          <w:lang w:val="lv-LV"/>
+        </w:rPr>
+        <w:t>. att.</w:t>
+      </w:r>
+      <w:r>
+        <w:rPr>
+          <w:sz w:val="22"/>
+          <w:szCs w:val="22"/>
+          <w:lang w:val="lv-LV"/>
+        </w:rPr>
+        <w:t xml:space="preserve"> </w:t>
+      </w:r>
+      <w:r>
+        <w:rPr>
+          <w:b/>
+          <w:sz w:val="22"/>
+          <w:szCs w:val="22"/>
+          <w:lang w:val="lv-LV"/>
+        </w:rPr>
+        <w:t>metožu</w:t>
+      </w:r>
+      <w:r>
+        <w:rPr>
+          <w:b/>
+          <w:sz w:val="22"/>
+          <w:szCs w:val="22"/>
+          <w:lang w:val="lv-LV"/>
+        </w:rPr>
+        <w:t xml:space="preserve"> secību diagramma</w:t>
       </w:r>
     </w:p>
     <w:p>
@@ -9862,6 +11263,92 @@
     </w:lvl>
   </w:abstractNum>
   <w:abstractNum w:abstractNumId="2" w15:restartNumberingAfterBreak="0">
+    <w:nsid w:val="1CF810C9"/>
+    <w:multiLevelType w:val="hybridMultilevel"/>
+    <w:tmpl w:val="5358DB88"/>
+    <w:lvl w:ilvl="0" w:tplc="FFFFFFFF">
+      <w:start w:val="1"/>
+      <w:numFmt w:val="decimal"/>
+      <w:lvlText w:val="%1."/>
+      <w:lvlJc w:val="left"/>
+      <w:pPr>
+        <w:ind w:left="1287" w:hanging="360"/>
+      </w:pPr>
+    </w:lvl>
+    <w:lvl w:ilvl="1" w:tplc="FFFFFFFF" w:tentative="1">
+      <w:start w:val="1"/>
+      <w:numFmt w:val="lowerLetter"/>
+      <w:lvlText w:val="%2."/>
+      <w:lvlJc w:val="left"/>
+      <w:pPr>
+        <w:ind w:left="2007" w:hanging="360"/>
+      </w:pPr>
+    </w:lvl>
+    <w:lvl w:ilvl="2" w:tplc="FFFFFFFF" w:tentative="1">
+      <w:start w:val="1"/>
+      <w:numFmt w:val="lowerRoman"/>
+      <w:lvlText w:val="%3."/>
+      <w:lvlJc w:val="right"/>
+      <w:pPr>
+        <w:ind w:left="2727" w:hanging="180"/>
+      </w:pPr>
+    </w:lvl>
+    <w:lvl w:ilvl="3" w:tplc="FFFFFFFF" w:tentative="1">
+      <w:start w:val="1"/>
+      <w:numFmt w:val="decimal"/>
+      <w:lvlText w:val="%4."/>
+      <w:lvlJc w:val="left"/>
+      <w:pPr>
+        <w:ind w:left="3447" w:hanging="360"/>
+      </w:pPr>
+    </w:lvl>
+    <w:lvl w:ilvl="4" w:tplc="FFFFFFFF" w:tentative="1">
+      <w:start w:val="1"/>
+      <w:numFmt w:val="lowerLetter"/>
+      <w:lvlText w:val="%5."/>
+      <w:lvlJc w:val="left"/>
+      <w:pPr>
+        <w:ind w:left="4167" w:hanging="360"/>
+      </w:pPr>
+    </w:lvl>
+    <w:lvl w:ilvl="5" w:tplc="FFFFFFFF" w:tentative="1">
+      <w:start w:val="1"/>
+      <w:numFmt w:val="lowerRoman"/>
+      <w:lvlText w:val="%6."/>
+      <w:lvlJc w:val="right"/>
+      <w:pPr>
+        <w:ind w:left="4887" w:hanging="180"/>
+      </w:pPr>
+    </w:lvl>
+    <w:lvl w:ilvl="6" w:tplc="FFFFFFFF" w:tentative="1">
+      <w:start w:val="1"/>
+      <w:numFmt w:val="decimal"/>
+      <w:lvlText w:val="%7."/>
+      <w:lvlJc w:val="left"/>
+      <w:pPr>
+        <w:ind w:left="5607" w:hanging="360"/>
+      </w:pPr>
+    </w:lvl>
+    <w:lvl w:ilvl="7" w:tplc="FFFFFFFF" w:tentative="1">
+      <w:start w:val="1"/>
+      <w:numFmt w:val="lowerLetter"/>
+      <w:lvlText w:val="%8."/>
+      <w:lvlJc w:val="left"/>
+      <w:pPr>
+        <w:ind w:left="6327" w:hanging="360"/>
+      </w:pPr>
+    </w:lvl>
+    <w:lvl w:ilvl="8" w:tplc="FFFFFFFF" w:tentative="1">
+      <w:start w:val="1"/>
+      <w:numFmt w:val="lowerRoman"/>
+      <w:lvlText w:val="%9."/>
+      <w:lvlJc w:val="right"/>
+      <w:pPr>
+        <w:ind w:left="7047" w:hanging="180"/>
+      </w:pPr>
+    </w:lvl>
+  </w:abstractNum>
+  <w:abstractNum w:abstractNumId="3" w15:restartNumberingAfterBreak="0">
     <w:nsid w:val="1D091556"/>
     <w:multiLevelType w:val="hybridMultilevel"/>
     <w:tmpl w:val="6B2CF53E"/>
@@ -9974,7 +11461,7 @@
       </w:rPr>
     </w:lvl>
   </w:abstractNum>
-  <w:abstractNum w:abstractNumId="3" w15:restartNumberingAfterBreak="0">
+  <w:abstractNum w:abstractNumId="4" w15:restartNumberingAfterBreak="0">
     <w:nsid w:val="23DA1E1E"/>
     <w:multiLevelType w:val="hybridMultilevel"/>
     <w:tmpl w:val="D264ED38"/>
@@ -10087,7 +11574,7 @@
       </w:rPr>
     </w:lvl>
   </w:abstractNum>
-  <w:abstractNum w:abstractNumId="4" w15:restartNumberingAfterBreak="0">
+  <w:abstractNum w:abstractNumId="5" w15:restartNumberingAfterBreak="0">
     <w:nsid w:val="2AE961C2"/>
     <w:multiLevelType w:val="hybridMultilevel"/>
     <w:tmpl w:val="481A64D8"/>
@@ -10200,7 +11687,7 @@
       </w:rPr>
     </w:lvl>
   </w:abstractNum>
-  <w:abstractNum w:abstractNumId="5" w15:restartNumberingAfterBreak="0">
+  <w:abstractNum w:abstractNumId="6" w15:restartNumberingAfterBreak="0">
     <w:nsid w:val="300F7EF7"/>
     <w:multiLevelType w:val="multilevel"/>
     <w:tmpl w:val="5EEE25FE"/>
@@ -10313,7 +11800,7 @@
       </w:rPr>
     </w:lvl>
   </w:abstractNum>
-  <w:abstractNum w:abstractNumId="6" w15:restartNumberingAfterBreak="0">
+  <w:abstractNum w:abstractNumId="7" w15:restartNumberingAfterBreak="0">
     <w:nsid w:val="38793662"/>
     <w:multiLevelType w:val="multilevel"/>
     <w:tmpl w:val="30580B74"/>
@@ -10426,7 +11913,7 @@
       </w:rPr>
     </w:lvl>
   </w:abstractNum>
-  <w:abstractNum w:abstractNumId="7" w15:restartNumberingAfterBreak="0">
+  <w:abstractNum w:abstractNumId="8" w15:restartNumberingAfterBreak="0">
     <w:nsid w:val="448B4BE2"/>
     <w:multiLevelType w:val="hybridMultilevel"/>
     <w:tmpl w:val="48D6A528"/>
@@ -10539,7 +12026,93 @@
       </w:rPr>
     </w:lvl>
   </w:abstractNum>
-  <w:abstractNum w:abstractNumId="8" w15:restartNumberingAfterBreak="0">
+  <w:abstractNum w:abstractNumId="9" w15:restartNumberingAfterBreak="0">
+    <w:nsid w:val="5354108C"/>
+    <w:multiLevelType w:val="hybridMultilevel"/>
+    <w:tmpl w:val="5358DB88"/>
+    <w:lvl w:ilvl="0" w:tplc="FFFFFFFF">
+      <w:start w:val="1"/>
+      <w:numFmt w:val="decimal"/>
+      <w:lvlText w:val="%1."/>
+      <w:lvlJc w:val="left"/>
+      <w:pPr>
+        <w:ind w:left="1287" w:hanging="360"/>
+      </w:pPr>
+    </w:lvl>
+    <w:lvl w:ilvl="1" w:tplc="FFFFFFFF" w:tentative="1">
+      <w:start w:val="1"/>
+      <w:numFmt w:val="lowerLetter"/>
+      <w:lvlText w:val="%2."/>
+      <w:lvlJc w:val="left"/>
+      <w:pPr>
+        <w:ind w:left="2007" w:hanging="360"/>
+      </w:pPr>
+    </w:lvl>
+    <w:lvl w:ilvl="2" w:tplc="FFFFFFFF" w:tentative="1">
+      <w:start w:val="1"/>
+      <w:numFmt w:val="lowerRoman"/>
+      <w:lvlText w:val="%3."/>
+      <w:lvlJc w:val="right"/>
+      <w:pPr>
+        <w:ind w:left="2727" w:hanging="180"/>
+      </w:pPr>
+    </w:lvl>
+    <w:lvl w:ilvl="3" w:tplc="FFFFFFFF" w:tentative="1">
+      <w:start w:val="1"/>
+      <w:numFmt w:val="decimal"/>
+      <w:lvlText w:val="%4."/>
+      <w:lvlJc w:val="left"/>
+      <w:pPr>
+        <w:ind w:left="3447" w:hanging="360"/>
+      </w:pPr>
+    </w:lvl>
+    <w:lvl w:ilvl="4" w:tplc="FFFFFFFF" w:tentative="1">
+      <w:start w:val="1"/>
+      <w:numFmt w:val="lowerLetter"/>
+      <w:lvlText w:val="%5."/>
+      <w:lvlJc w:val="left"/>
+      <w:pPr>
+        <w:ind w:left="4167" w:hanging="360"/>
+      </w:pPr>
+    </w:lvl>
+    <w:lvl w:ilvl="5" w:tplc="FFFFFFFF" w:tentative="1">
+      <w:start w:val="1"/>
+      <w:numFmt w:val="lowerRoman"/>
+      <w:lvlText w:val="%6."/>
+      <w:lvlJc w:val="right"/>
+      <w:pPr>
+        <w:ind w:left="4887" w:hanging="180"/>
+      </w:pPr>
+    </w:lvl>
+    <w:lvl w:ilvl="6" w:tplc="FFFFFFFF" w:tentative="1">
+      <w:start w:val="1"/>
+      <w:numFmt w:val="decimal"/>
+      <w:lvlText w:val="%7."/>
+      <w:lvlJc w:val="left"/>
+      <w:pPr>
+        <w:ind w:left="5607" w:hanging="360"/>
+      </w:pPr>
+    </w:lvl>
+    <w:lvl w:ilvl="7" w:tplc="FFFFFFFF" w:tentative="1">
+      <w:start w:val="1"/>
+      <w:numFmt w:val="lowerLetter"/>
+      <w:lvlText w:val="%8."/>
+      <w:lvlJc w:val="left"/>
+      <w:pPr>
+        <w:ind w:left="6327" w:hanging="360"/>
+      </w:pPr>
+    </w:lvl>
+    <w:lvl w:ilvl="8" w:tplc="FFFFFFFF" w:tentative="1">
+      <w:start w:val="1"/>
+      <w:numFmt w:val="lowerRoman"/>
+      <w:lvlText w:val="%9."/>
+      <w:lvlJc w:val="right"/>
+      <w:pPr>
+        <w:ind w:left="7047" w:hanging="180"/>
+      </w:pPr>
+    </w:lvl>
+  </w:abstractNum>
+  <w:abstractNum w:abstractNumId="10" w15:restartNumberingAfterBreak="0">
     <w:nsid w:val="545F758C"/>
     <w:multiLevelType w:val="multilevel"/>
     <w:tmpl w:val="4042AEEA"/>
@@ -10652,7 +12225,7 @@
       </w:rPr>
     </w:lvl>
   </w:abstractNum>
-  <w:abstractNum w:abstractNumId="9" w15:restartNumberingAfterBreak="0">
+  <w:abstractNum w:abstractNumId="11" w15:restartNumberingAfterBreak="0">
     <w:nsid w:val="5E7E61E1"/>
     <w:multiLevelType w:val="hybridMultilevel"/>
     <w:tmpl w:val="9D427ADA"/>
@@ -10765,7 +12338,7 @@
       </w:rPr>
     </w:lvl>
   </w:abstractNum>
-  <w:abstractNum w:abstractNumId="10" w15:restartNumberingAfterBreak="0">
+  <w:abstractNum w:abstractNumId="12" w15:restartNumberingAfterBreak="0">
     <w:nsid w:val="68CD56A8"/>
     <w:multiLevelType w:val="hybridMultilevel"/>
     <w:tmpl w:val="4F0C0180"/>
@@ -10878,7 +12451,93 @@
       </w:rPr>
     </w:lvl>
   </w:abstractNum>
-  <w:abstractNum w:abstractNumId="11" w15:restartNumberingAfterBreak="0">
+  <w:abstractNum w:abstractNumId="13" w15:restartNumberingAfterBreak="0">
+    <w:nsid w:val="694F4ED6"/>
+    <w:multiLevelType w:val="hybridMultilevel"/>
+    <w:tmpl w:val="5358DB88"/>
+    <w:lvl w:ilvl="0" w:tplc="0426000F">
+      <w:start w:val="1"/>
+      <w:numFmt w:val="decimal"/>
+      <w:lvlText w:val="%1."/>
+      <w:lvlJc w:val="left"/>
+      <w:pPr>
+        <w:ind w:left="1287" w:hanging="360"/>
+      </w:pPr>
+    </w:lvl>
+    <w:lvl w:ilvl="1" w:tplc="04260019" w:tentative="1">
+      <w:start w:val="1"/>
+      <w:numFmt w:val="lowerLetter"/>
+      <w:lvlText w:val="%2."/>
+      <w:lvlJc w:val="left"/>
+      <w:pPr>
+        <w:ind w:left="2007" w:hanging="360"/>
+      </w:pPr>
+    </w:lvl>
+    <w:lvl w:ilvl="2" w:tplc="0426001B" w:tentative="1">
+      <w:start w:val="1"/>
+      <w:numFmt w:val="lowerRoman"/>
+      <w:lvlText w:val="%3."/>
+      <w:lvlJc w:val="right"/>
+      <w:pPr>
+        <w:ind w:left="2727" w:hanging="180"/>
+      </w:pPr>
+    </w:lvl>
+    <w:lvl w:ilvl="3" w:tplc="0426000F" w:tentative="1">
+      <w:start w:val="1"/>
+      <w:numFmt w:val="decimal"/>
+      <w:lvlText w:val="%4."/>
+      <w:lvlJc w:val="left"/>
+      <w:pPr>
+        <w:ind w:left="3447" w:hanging="360"/>
+      </w:pPr>
+    </w:lvl>
+    <w:lvl w:ilvl="4" w:tplc="04260019" w:tentative="1">
+      <w:start w:val="1"/>
+      <w:numFmt w:val="lowerLetter"/>
+      <w:lvlText w:val="%5."/>
+      <w:lvlJc w:val="left"/>
+      <w:pPr>
+        <w:ind w:left="4167" w:hanging="360"/>
+      </w:pPr>
+    </w:lvl>
+    <w:lvl w:ilvl="5" w:tplc="0426001B" w:tentative="1">
+      <w:start w:val="1"/>
+      <w:numFmt w:val="lowerRoman"/>
+      <w:lvlText w:val="%6."/>
+      <w:lvlJc w:val="right"/>
+      <w:pPr>
+        <w:ind w:left="4887" w:hanging="180"/>
+      </w:pPr>
+    </w:lvl>
+    <w:lvl w:ilvl="6" w:tplc="0426000F" w:tentative="1">
+      <w:start w:val="1"/>
+      <w:numFmt w:val="decimal"/>
+      <w:lvlText w:val="%7."/>
+      <w:lvlJc w:val="left"/>
+      <w:pPr>
+        <w:ind w:left="5607" w:hanging="360"/>
+      </w:pPr>
+    </w:lvl>
+    <w:lvl w:ilvl="7" w:tplc="04260019" w:tentative="1">
+      <w:start w:val="1"/>
+      <w:numFmt w:val="lowerLetter"/>
+      <w:lvlText w:val="%8."/>
+      <w:lvlJc w:val="left"/>
+      <w:pPr>
+        <w:ind w:left="6327" w:hanging="360"/>
+      </w:pPr>
+    </w:lvl>
+    <w:lvl w:ilvl="8" w:tplc="0426001B" w:tentative="1">
+      <w:start w:val="1"/>
+      <w:numFmt w:val="lowerRoman"/>
+      <w:lvlText w:val="%9."/>
+      <w:lvlJc w:val="right"/>
+      <w:pPr>
+        <w:ind w:left="7047" w:hanging="180"/>
+      </w:pPr>
+    </w:lvl>
+  </w:abstractNum>
+  <w:abstractNum w:abstractNumId="14" w15:restartNumberingAfterBreak="0">
     <w:nsid w:val="697B614C"/>
     <w:multiLevelType w:val="hybridMultilevel"/>
     <w:tmpl w:val="925E86E8"/>
@@ -10992,39 +12651,48 @@
     </w:lvl>
   </w:abstractNum>
   <w:num w:numId="1">
-    <w:abstractNumId w:val="11"/>
+    <w:abstractNumId w:val="14"/>
   </w:num>
   <w:num w:numId="2">
-    <w:abstractNumId w:val="10"/>
+    <w:abstractNumId w:val="12"/>
   </w:num>
   <w:num w:numId="3">
-    <w:abstractNumId w:val="7"/>
+    <w:abstractNumId w:val="8"/>
   </w:num>
   <w:num w:numId="4">
-    <w:abstractNumId w:val="4"/>
+    <w:abstractNumId w:val="5"/>
   </w:num>
   <w:num w:numId="5">
     <w:abstractNumId w:val="1"/>
   </w:num>
   <w:num w:numId="6">
-    <w:abstractNumId w:val="9"/>
+    <w:abstractNumId w:val="11"/>
   </w:num>
   <w:num w:numId="7">
-    <w:abstractNumId w:val="6"/>
+    <w:abstractNumId w:val="7"/>
   </w:num>
   <w:num w:numId="8">
-    <w:abstractNumId w:val="5"/>
+    <w:abstractNumId w:val="6"/>
   </w:num>
   <w:num w:numId="9">
     <w:abstractNumId w:val="0"/>
   </w:num>
   <w:num w:numId="10">
+    <w:abstractNumId w:val="4"/>
+  </w:num>
+  <w:num w:numId="11">
+    <w:abstractNumId w:val="10"/>
+  </w:num>
+  <w:num w:numId="12">
     <w:abstractNumId w:val="3"/>
   </w:num>
-  <w:num w:numId="11">
-    <w:abstractNumId w:val="8"/>
+  <w:num w:numId="13">
+    <w:abstractNumId w:val="13"/>
   </w:num>
-  <w:num w:numId="12">
+  <w:num w:numId="14">
+    <w:abstractNumId w:val="9"/>
+  </w:num>
+  <w:num w:numId="15">
     <w:abstractNumId w:val="2"/>
   </w:num>
   <w:numIdMacAtCleanup w:val="4"/>

</xml_diff>